<commit_message>
:whale: added title instructions
</commit_message>
<xml_diff>
--- a/Lecture15_Mar17/Abstract_Evaluation.docx
+++ b/Lecture15_Mar17/Abstract_Evaluation.docx
@@ -57,6 +57,22 @@
     </w:p>
     <w:p/>
     <w:p/>
+    <w:p>
+      <w:pPr>
+        <w:numPr>
+          <w:ilvl w:val="0"/>
+          <w:numId w:val="1"/>
+        </w:numPr>
+      </w:pPr>
+      <w:r>
+        <w:t xml:space="preserve">Title: Does the title convey "the problem" that is being solved? Could the title be made more assertive (avoiding words that convey doubt)? </w:t>
+      </w:r>
+    </w:p>
+    <w:p>
+      <w:pPr>
+        <w:ind w:left="360"/>
+      </w:pPr>
+    </w:p>
     <w:p>
       <w:pPr>
         <w:numPr>

</xml_diff>